<commit_message>
Some code added + logical pins changed
</commit_message>
<xml_diff>
--- a/Microcontrollers Project/AllInOneCode.docx
+++ b/Microcontrollers Project/AllInOneCode.docx
@@ -9,7 +9,7 @@
     </w:p>
     <w:p>
       <w:r>
-        <w:t>const int buttonPin = 0;</w:t>
+        <w:t>const int buttonPin = 2;</w:t>
       </w:r>
     </w:p>
     <w:p>
@@ -39,7 +39,7 @@
     </w:p>
     <w:p>
       <w:r>
-        <w:t>pinMode(7,OUTPUT);</w:t>
+        <w:t>pinMode(0,OUTPUT);</w:t>
       </w:r>
     </w:p>
     <w:p>
@@ -52,25 +52,653 @@
         <w:t>pinMode(buttonPin, INPUT); //button</w:t>
       </w:r>
     </w:p>
+    <w:p/>
     <w:p>
       <w:r>
         <w:t>}</w:t>
       </w:r>
     </w:p>
+    <w:p>
+      <w:r>
+        <w:t>const int arraySize=4;</w:t>
+      </w:r>
+    </w:p>
+    <w:p>
+      <w:r>
+        <w:t>const int pins[arraySize]={4,3,1,0};</w:t>
+      </w:r>
+    </w:p>
+    <w:p>
+      <w:r>
+        <w:t>void RunningCircle(){</w:t>
+      </w:r>
+    </w:p>
+    <w:p>
+      <w:r>
+        <w:t xml:space="preserve">    for(int j=0;j&lt;3;j++)</w:t>
+      </w:r>
+    </w:p>
+    <w:p>
+      <w:r>
+        <w:t xml:space="preserve">    {</w:t>
+      </w:r>
+    </w:p>
+    <w:p>
+      <w:r>
+        <w:t xml:space="preserve">        for(int i=0;i&lt;4;i++)</w:t>
+      </w:r>
+    </w:p>
+    <w:p>
+      <w:r>
+        <w:t xml:space="preserve">      {</w:t>
+      </w:r>
+    </w:p>
+    <w:p>
+      <w:r>
+        <w:t xml:space="preserve">      digitalWrite(pins[i],HIGH);</w:t>
+      </w:r>
+    </w:p>
+    <w:p>
+      <w:r>
+        <w:t xml:space="preserve">      delay(80);</w:t>
+      </w:r>
+    </w:p>
+    <w:p>
+      <w:r>
+        <w:t xml:space="preserve">      digitalWrite(pins[i],LOW);</w:t>
+      </w:r>
+    </w:p>
+    <w:p>
+      <w:r>
+        <w:t xml:space="preserve">      delay(80);</w:t>
+      </w:r>
+    </w:p>
+    <w:p>
+      <w:r>
+        <w:t xml:space="preserve">      }</w:t>
+      </w:r>
+    </w:p>
+    <w:p>
+      <w:r>
+        <w:t xml:space="preserve">    }</w:t>
+      </w:r>
+    </w:p>
     <w:p/>
     <w:p>
       <w:r>
-        <w:t>void RunningCircle(){</w:t>
-      </w:r>
-    </w:p>
-    <w:p>
-      <w:r>
-        <w:t>int arraySize=4;</w:t>
-      </w:r>
-    </w:p>
-    <w:p>
-      <w:r>
-        <w:t>int pins[arraySize]={4,3,7,1};</w:t>
+        <w:t xml:space="preserve">    for(int j=0; j&lt;3;j++)</w:t>
+      </w:r>
+    </w:p>
+    <w:p>
+      <w:r>
+        <w:t xml:space="preserve">    {</w:t>
+      </w:r>
+    </w:p>
+    <w:p>
+      <w:r>
+        <w:t xml:space="preserve">        for(int i=0;i&lt;5;i++)</w:t>
+      </w:r>
+    </w:p>
+    <w:p>
+      <w:r>
+        <w:lastRenderedPageBreak/>
+        <w:t xml:space="preserve">      {</w:t>
+      </w:r>
+    </w:p>
+    <w:p>
+      <w:r>
+        <w:t xml:space="preserve">      digitalWrite(pins[arraySize -i],HIGH);</w:t>
+      </w:r>
+    </w:p>
+    <w:p>
+      <w:r>
+        <w:t xml:space="preserve">      delay(80);</w:t>
+      </w:r>
+    </w:p>
+    <w:p>
+      <w:r>
+        <w:t xml:space="preserve">      digitalWrite(pins[arraySize -i],LOW);</w:t>
+      </w:r>
+    </w:p>
+    <w:p>
+      <w:r>
+        <w:t xml:space="preserve">      delay(80);</w:t>
+      </w:r>
+    </w:p>
+    <w:p>
+      <w:r>
+        <w:t xml:space="preserve">      }</w:t>
+      </w:r>
+    </w:p>
+    <w:p>
+      <w:r>
+        <w:t xml:space="preserve">    }</w:t>
+      </w:r>
+    </w:p>
+    <w:p/>
+    <w:p>
+      <w:r>
+        <w:t>}</w:t>
+      </w:r>
+    </w:p>
+    <w:p/>
+    <w:p>
+      <w:r>
+        <w:t>void ClockwiseAndCounterClockwise(){</w:t>
+      </w:r>
+    </w:p>
+    <w:p>
+      <w:r>
+        <w:t>digitalWrite(3, HIGH);</w:t>
+      </w:r>
+    </w:p>
+    <w:p>
+      <w:r>
+        <w:t xml:space="preserve">  digitalWrite(4, HIGH);</w:t>
+      </w:r>
+    </w:p>
+    <w:p>
+      <w:r>
+        <w:t xml:space="preserve">  digitalWrite(0, HIGH);</w:t>
+      </w:r>
+    </w:p>
+    <w:p>
+      <w:r>
+        <w:t xml:space="preserve">  digitalWrite(1, HIGH);</w:t>
+      </w:r>
+    </w:p>
+    <w:p>
+      <w:r>
+        <w:t xml:space="preserve">  delay(500);</w:t>
+      </w:r>
+    </w:p>
+    <w:p>
+      <w:r>
+        <w:t xml:space="preserve">  digitalWrite(3, LOW);</w:t>
+      </w:r>
+    </w:p>
+    <w:p>
+      <w:r>
+        <w:t xml:space="preserve">  digitalWrite(4, LOW);</w:t>
+      </w:r>
+    </w:p>
+    <w:p>
+      <w:r>
+        <w:t xml:space="preserve">  digitalWrite(0, LOW);</w:t>
+      </w:r>
+    </w:p>
+    <w:p>
+      <w:r>
+        <w:t xml:space="preserve">  digitalWrite(1, LOW);</w:t>
+      </w:r>
+    </w:p>
+    <w:p>
+      <w:r>
+        <w:t xml:space="preserve">  for(int i = 0; i &lt; 2; i++) { //Clockwise</w:t>
+      </w:r>
+    </w:p>
+    <w:p>
+      <w:r>
+        <w:t xml:space="preserve">      digitalWrite(3, HIGH);</w:t>
+      </w:r>
+    </w:p>
+    <w:p>
+      <w:r>
+        <w:t xml:space="preserve">      delay(200);</w:t>
+      </w:r>
+    </w:p>
+    <w:p>
+      <w:r>
+        <w:t xml:space="preserve">      digitalWrite(3, LOW);</w:t>
+      </w:r>
+    </w:p>
+    <w:p>
+      <w:r>
+        <w:t xml:space="preserve">      digitalWrite(4, HIGH);</w:t>
+      </w:r>
+    </w:p>
+    <w:p>
+      <w:r>
+        <w:t xml:space="preserve">      delay(200);</w:t>
+      </w:r>
+    </w:p>
+    <w:p>
+      <w:r>
+        <w:t xml:space="preserve">      digitalWrite(4, LOW);</w:t>
+      </w:r>
+    </w:p>
+    <w:p>
+      <w:r>
+        <w:t xml:space="preserve">      digitalWrite(0, HIGH);</w:t>
+      </w:r>
+    </w:p>
+    <w:p>
+      <w:r>
+        <w:t xml:space="preserve">      delay(200);</w:t>
+      </w:r>
+    </w:p>
+    <w:p>
+      <w:r>
+        <w:lastRenderedPageBreak/>
+        <w:t xml:space="preserve">      digitalWrite(0, LOW);</w:t>
+      </w:r>
+    </w:p>
+    <w:p>
+      <w:r>
+        <w:t xml:space="preserve">      digitalWrite(1, HIGH);</w:t>
+      </w:r>
+    </w:p>
+    <w:p>
+      <w:r>
+        <w:t xml:space="preserve">      delay(200);</w:t>
+      </w:r>
+    </w:p>
+    <w:p>
+      <w:r>
+        <w:t xml:space="preserve">      digitalWrite(1, LOW);</w:t>
+      </w:r>
+    </w:p>
+    <w:p>
+      <w:r>
+        <w:t xml:space="preserve">      }</w:t>
+      </w:r>
+    </w:p>
+    <w:p/>
+    <w:p>
+      <w:r>
+        <w:t xml:space="preserve">      for(int i = 0; i &lt; 2; i++) { //Counter-clockwise</w:t>
+      </w:r>
+    </w:p>
+    <w:p>
+      <w:r>
+        <w:t xml:space="preserve">      digitalWrite(1, HIGH);</w:t>
+      </w:r>
+    </w:p>
+    <w:p>
+      <w:r>
+        <w:t xml:space="preserve">      delay(200);</w:t>
+      </w:r>
+    </w:p>
+    <w:p>
+      <w:r>
+        <w:t xml:space="preserve">      digitalWrite(1, LOW);</w:t>
+      </w:r>
+    </w:p>
+    <w:p>
+      <w:r>
+        <w:t xml:space="preserve">      digitalWrite(0, HIGH);</w:t>
+      </w:r>
+    </w:p>
+    <w:p>
+      <w:r>
+        <w:t xml:space="preserve">      delay(200);</w:t>
+      </w:r>
+    </w:p>
+    <w:p>
+      <w:r>
+        <w:t xml:space="preserve">      digitalWrite(0, LOW);</w:t>
+      </w:r>
+    </w:p>
+    <w:p>
+      <w:r>
+        <w:t xml:space="preserve">      digitalWrite(4, HIGH);</w:t>
+      </w:r>
+    </w:p>
+    <w:p>
+      <w:r>
+        <w:t xml:space="preserve">      delay(200);</w:t>
+      </w:r>
+    </w:p>
+    <w:p>
+      <w:r>
+        <w:t xml:space="preserve">      digitalWrite(4, LOW);</w:t>
+      </w:r>
+    </w:p>
+    <w:p>
+      <w:r>
+        <w:t xml:space="preserve">      digitalWrite(3, HIGH);</w:t>
+      </w:r>
+    </w:p>
+    <w:p>
+      <w:r>
+        <w:t xml:space="preserve">      delay(200);</w:t>
+      </w:r>
+    </w:p>
+    <w:p>
+      <w:r>
+        <w:t xml:space="preserve">      digitalWrite(3, LOW);</w:t>
+      </w:r>
+    </w:p>
+    <w:p>
+      <w:r>
+        <w:t xml:space="preserve">        }</w:t>
+      </w:r>
+    </w:p>
+    <w:p/>
+    <w:p>
+      <w:r>
+        <w:t xml:space="preserve">        for(int i = 0; i &lt; 2; i++){</w:t>
+      </w:r>
+    </w:p>
+    <w:p>
+      <w:r>
+        <w:t xml:space="preserve">              digitalWrite(4, HIGH);</w:t>
+      </w:r>
+    </w:p>
+    <w:p>
+      <w:r>
+        <w:t xml:space="preserve">              delay(200);</w:t>
+      </w:r>
+    </w:p>
+    <w:p>
+      <w:r>
+        <w:t xml:space="preserve">              digitalWrite(0,HIGH);</w:t>
+      </w:r>
+    </w:p>
+    <w:p>
+      <w:r>
+        <w:t xml:space="preserve">              digitalWrite(3, HIGH);</w:t>
+      </w:r>
+    </w:p>
+    <w:p>
+      <w:r>
+        <w:t xml:space="preserve">              delay(200);</w:t>
+      </w:r>
+    </w:p>
+    <w:p>
+      <w:r>
+        <w:t xml:space="preserve">              digitalWrite(1, HIGH);</w:t>
+      </w:r>
+    </w:p>
+    <w:p>
+      <w:r>
+        <w:t xml:space="preserve">              delay(200);</w:t>
+      </w:r>
+    </w:p>
+    <w:p>
+      <w:r>
+        <w:lastRenderedPageBreak/>
+        <w:t xml:space="preserve">              digitalWrite(4, LOW);</w:t>
+      </w:r>
+    </w:p>
+    <w:p>
+      <w:r>
+        <w:t xml:space="preserve">              delay(200);</w:t>
+      </w:r>
+    </w:p>
+    <w:p>
+      <w:r>
+        <w:t xml:space="preserve">              digitalWrite(3, LOW);</w:t>
+      </w:r>
+    </w:p>
+    <w:p>
+      <w:r>
+        <w:t xml:space="preserve">              digitalWrite(0, LOW);</w:t>
+      </w:r>
+    </w:p>
+    <w:p>
+      <w:r>
+        <w:t xml:space="preserve">              delay(200);</w:t>
+      </w:r>
+    </w:p>
+    <w:p>
+      <w:r>
+        <w:t xml:space="preserve">              digitalWrite(1, LOW);</w:t>
+      </w:r>
+    </w:p>
+    <w:p>
+      <w:r>
+        <w:t xml:space="preserve">              delay(200);</w:t>
+      </w:r>
+    </w:p>
+    <w:p>
+      <w:r>
+        <w:t xml:space="preserve">              </w:t>
+      </w:r>
+    </w:p>
+    <w:p>
+      <w:r>
+        <w:t xml:space="preserve">          }</w:t>
+      </w:r>
+    </w:p>
+    <w:p>
+      <w:r>
+        <w:t xml:space="preserve">  }</w:t>
+      </w:r>
+    </w:p>
+    <w:p/>
+    <w:p>
+      <w:r>
+        <w:t>void Christmas(){</w:t>
+      </w:r>
+    </w:p>
+    <w:p>
+      <w:r>
+        <w:t xml:space="preserve">      for(int i=0;i&lt;4;i++)</w:t>
+      </w:r>
+    </w:p>
+    <w:p>
+      <w:r>
+        <w:t xml:space="preserve">      {</w:t>
+      </w:r>
+    </w:p>
+    <w:p>
+      <w:r>
+        <w:t xml:space="preserve">        digitalWrite(pins[i],HIGH);</w:t>
+      </w:r>
+    </w:p>
+    <w:p>
+      <w:r>
+        <w:t xml:space="preserve">        delay(200);</w:t>
+      </w:r>
+    </w:p>
+    <w:p>
+      <w:r>
+        <w:t xml:space="preserve">      }</w:t>
+      </w:r>
+    </w:p>
+    <w:p>
+      <w:r>
+        <w:t xml:space="preserve">      for(int i=0;i&lt;4;i++)</w:t>
+      </w:r>
+    </w:p>
+    <w:p>
+      <w:r>
+        <w:t xml:space="preserve">      {</w:t>
+      </w:r>
+    </w:p>
+    <w:p>
+      <w:r>
+        <w:t xml:space="preserve">        digitalWrite(pins[i],LOW);</w:t>
+      </w:r>
+    </w:p>
+    <w:p>
+      <w:r>
+        <w:t xml:space="preserve">        delay(200);</w:t>
+      </w:r>
+    </w:p>
+    <w:p>
+      <w:r>
+        <w:t xml:space="preserve">      }</w:t>
+      </w:r>
+    </w:p>
+    <w:p>
+      <w:r>
+        <w:t>}</w:t>
+      </w:r>
+    </w:p>
+    <w:p/>
+    <w:p>
+      <w:r>
+        <w:t>void Lightnings(){</w:t>
+      </w:r>
+    </w:p>
+    <w:p>
+      <w:r>
+        <w:t>int redCounter=0;</w:t>
+      </w:r>
+    </w:p>
+    <w:p>
+      <w:r>
+        <w:t>int greenCounter=250;</w:t>
+      </w:r>
+    </w:p>
+    <w:p>
+      <w:r>
+        <w:t xml:space="preserve">            while (redCounter &lt;= 250)</w:t>
+      </w:r>
+    </w:p>
+    <w:p>
+      <w:r>
+        <w:t xml:space="preserve">            {</w:t>
+      </w:r>
+    </w:p>
+    <w:p>
+      <w:r>
+        <w:lastRenderedPageBreak/>
+        <w:t xml:space="preserve">                analogWrite(0,redCounter);</w:t>
+      </w:r>
+    </w:p>
+    <w:p>
+      <w:r>
+        <w:t xml:space="preserve">                redCounter = redCounter + 25;</w:t>
+      </w:r>
+    </w:p>
+    <w:p>
+      <w:r>
+        <w:t xml:space="preserve">                delay(300);</w:t>
+      </w:r>
+    </w:p>
+    <w:p>
+      <w:r>
+        <w:t xml:space="preserve">                analogWrite(1,greenCounter);</w:t>
+      </w:r>
+    </w:p>
+    <w:p>
+      <w:r>
+        <w:t xml:space="preserve">                greenCounter = greenCounter - 25;</w:t>
+      </w:r>
+    </w:p>
+    <w:p>
+      <w:r>
+        <w:t xml:space="preserve">                delay(300);</w:t>
+      </w:r>
+    </w:p>
+    <w:p>
+      <w:r>
+        <w:t xml:space="preserve">                if (redCounter &gt; 250)</w:t>
+      </w:r>
+    </w:p>
+    <w:p>
+      <w:r>
+        <w:t xml:space="preserve">                {</w:t>
+      </w:r>
+    </w:p>
+    <w:p>
+      <w:r>
+        <w:t xml:space="preserve">                    digitalWrite(3,HIGH);</w:t>
+      </w:r>
+    </w:p>
+    <w:p>
+      <w:r>
+        <w:t xml:space="preserve">                    delay(50);</w:t>
+      </w:r>
+    </w:p>
+    <w:p>
+      <w:r>
+        <w:t xml:space="preserve">                    digitalWrite(3,LOW);</w:t>
+      </w:r>
+    </w:p>
+    <w:p>
+      <w:r>
+        <w:t xml:space="preserve">                    break;</w:t>
+      </w:r>
+    </w:p>
+    <w:p>
+      <w:r>
+        <w:t xml:space="preserve">                }</w:t>
+      </w:r>
+    </w:p>
+    <w:p>
+      <w:r>
+        <w:t xml:space="preserve">                if (greenCounter &lt; 0)</w:t>
+      </w:r>
+    </w:p>
+    <w:p>
+      <w:r>
+        <w:t xml:space="preserve">                {</w:t>
+      </w:r>
+    </w:p>
+    <w:p>
+      <w:r>
+        <w:t xml:space="preserve">                    digitalWrite(4,HIGH);</w:t>
+      </w:r>
+    </w:p>
+    <w:p>
+      <w:r>
+        <w:t xml:space="preserve">                    delay(50);</w:t>
+      </w:r>
+    </w:p>
+    <w:p>
+      <w:r>
+        <w:t xml:space="preserve">                    digitalWrite(4,LOW);</w:t>
+      </w:r>
+    </w:p>
+    <w:p>
+      <w:r>
+        <w:t xml:space="preserve">                }</w:t>
+      </w:r>
+    </w:p>
+    <w:p>
+      <w:r>
+        <w:t xml:space="preserve">            }</w:t>
+      </w:r>
+    </w:p>
+    <w:p/>
+    <w:p>
+      <w:r>
+        <w:t>}</w:t>
+      </w:r>
+    </w:p>
+    <w:p>
+      <w:r>
+        <w:t>void loop() {</w:t>
+      </w:r>
+    </w:p>
+    <w:p>
+      <w:r>
+        <w:t xml:space="preserve">  buttonState = digitalRead(buttonPin);</w:t>
+      </w:r>
+    </w:p>
+    <w:p>
+      <w:r>
+        <w:t xml:space="preserve">  if(buttonState==0){</w:t>
+      </w:r>
+    </w:p>
+    <w:p>
+      <w:r>
+        <w:t xml:space="preserve">    counter++;</w:t>
+      </w:r>
+    </w:p>
+    <w:p>
+      <w:r>
+        <w:t xml:space="preserve">    if(counter&gt;3){</w:t>
+      </w:r>
+    </w:p>
+    <w:p>
+      <w:r>
+        <w:t xml:space="preserve">      counter=0;</w:t>
+      </w:r>
+    </w:p>
+    <w:p>
+      <w:r>
+        <w:t xml:space="preserve">     }</w:t>
+      </w:r>
+    </w:p>
+    <w:p>
+      <w:r>
+        <w:lastRenderedPageBreak/>
+        <w:t xml:space="preserve">   }</w:t>
       </w:r>
     </w:p>
     <w:p>
@@ -80,47 +708,12 @@
     </w:p>
     <w:p>
       <w:r>
-        <w:t xml:space="preserve">    for(int j=0;j&lt;3;j++)</w:t>
-      </w:r>
-    </w:p>
-    <w:p>
-      <w:r>
-        <w:t xml:space="preserve">    {</w:t>
-      </w:r>
-    </w:p>
-    <w:p>
-      <w:r>
-        <w:t xml:space="preserve">        for(int i=0;i&lt;4;i++)</w:t>
-      </w:r>
-    </w:p>
-    <w:p>
-      <w:r>
-        <w:t xml:space="preserve">      {</w:t>
-      </w:r>
-    </w:p>
-    <w:p>
-      <w:r>
-        <w:t xml:space="preserve">      digitalWrite(pins[ i ],HIGH);</w:t>
-      </w:r>
-    </w:p>
-    <w:p>
-      <w:r>
-        <w:t xml:space="preserve">      delay(50);</w:t>
-      </w:r>
-    </w:p>
-    <w:p>
-      <w:r>
-        <w:t xml:space="preserve">      digitalWrite(pins[ i ],LOW);</w:t>
-      </w:r>
-    </w:p>
-    <w:p>
-      <w:r>
-        <w:t xml:space="preserve">      delay(50);</w:t>
-      </w:r>
-    </w:p>
-    <w:p>
-      <w:r>
-        <w:t xml:space="preserve">      }</w:t>
+        <w:t xml:space="preserve">  if(counter==0){</w:t>
+      </w:r>
+    </w:p>
+    <w:p>
+      <w:r>
+        <w:t xml:space="preserve">    Christmas();</w:t>
       </w:r>
     </w:p>
     <w:p>
@@ -128,51 +721,14 @@
         <w:t xml:space="preserve">    }</w:t>
       </w:r>
     </w:p>
-    <w:p/>
-    <w:p>
-      <w:r>
-        <w:t xml:space="preserve">    for(int j=0; j&lt;3;j++)</w:t>
-      </w:r>
-    </w:p>
-    <w:p>
-      <w:r>
-        <w:t xml:space="preserve">    {</w:t>
-      </w:r>
-    </w:p>
-    <w:p>
-      <w:r>
-        <w:lastRenderedPageBreak/>
-        <w:t xml:space="preserve">        for(int i=0;i&lt;5;i++)</w:t>
-      </w:r>
-    </w:p>
-    <w:p>
-      <w:r>
-        <w:t xml:space="preserve">      {</w:t>
-      </w:r>
-    </w:p>
-    <w:p>
-      <w:r>
-        <w:t xml:space="preserve">      digitalWrite(pins[ arraySize -i],HIGH);</w:t>
-      </w:r>
-    </w:p>
-    <w:p>
-      <w:r>
-        <w:t xml:space="preserve">      delay(50);</w:t>
-      </w:r>
-    </w:p>
-    <w:p>
-      <w:r>
-        <w:t xml:space="preserve">      digitalWrite(pins[ arraySize -i],LOW);</w:t>
-      </w:r>
-    </w:p>
-    <w:p>
-      <w:r>
-        <w:t xml:space="preserve">      delay(50);</w:t>
-      </w:r>
-    </w:p>
-    <w:p>
-      <w:r>
-        <w:t xml:space="preserve">      }</w:t>
+    <w:p>
+      <w:r>
+        <w:t xml:space="preserve">  if(counter==1){</w:t>
+      </w:r>
+    </w:p>
+    <w:p>
+      <w:r>
+        <w:t xml:space="preserve">     ClockwiseAndCounterClockwise();</w:t>
       </w:r>
     </w:p>
     <w:p>
@@ -182,323 +738,7 @@
     </w:p>
     <w:p>
       <w:r>
-        <w:t>}</w:t>
-      </w:r>
-    </w:p>
-    <w:p/>
-    <w:p>
-      <w:r>
-        <w:t>void ClockwiseAndCounterClockwise(){</w:t>
-      </w:r>
-    </w:p>
-    <w:p>
-      <w:r>
-        <w:t xml:space="preserve"> digitalWrite(3, HIGH);// don't worry it's just the first part so test it pls.</w:t>
-      </w:r>
-    </w:p>
-    <w:p>
-      <w:r>
-        <w:t xml:space="preserve">  digitalWrite(4, HIGH);</w:t>
-      </w:r>
-    </w:p>
-    <w:p>
-      <w:r>
-        <w:t xml:space="preserve">  digitalWrite(7, HIGH);</w:t>
-      </w:r>
-    </w:p>
-    <w:p>
-      <w:r>
-        <w:t xml:space="preserve">  digitalWrite(1, HIGH);</w:t>
-      </w:r>
-    </w:p>
-    <w:p>
-      <w:r>
-        <w:t xml:space="preserve">  delay(500);</w:t>
-      </w:r>
-    </w:p>
-    <w:p>
-      <w:r>
-        <w:t xml:space="preserve">  digitalWrite(3, LOW);</w:t>
-      </w:r>
-    </w:p>
-    <w:p>
-      <w:r>
-        <w:t xml:space="preserve">  digitalWrite(4, LOW);</w:t>
-      </w:r>
-    </w:p>
-    <w:p>
-      <w:r>
-        <w:t xml:space="preserve">  digitalWrite(7, LOW);</w:t>
-      </w:r>
-    </w:p>
-    <w:p>
-      <w:r>
-        <w:t xml:space="preserve">  digitalWrite(1, LOW);</w:t>
-      </w:r>
-    </w:p>
-    <w:p>
-      <w:r>
-        <w:t xml:space="preserve">  for(int i = 0; i &lt; 2; i++) { //Clockwise</w:t>
-      </w:r>
-    </w:p>
-    <w:p>
-      <w:r>
-        <w:t xml:space="preserve">      digitalWrite(3, HIGH);</w:t>
-      </w:r>
-    </w:p>
-    <w:p>
-      <w:r>
-        <w:t xml:space="preserve">      delay(200);</w:t>
-      </w:r>
-    </w:p>
-    <w:p>
-      <w:r>
-        <w:t xml:space="preserve">      digitalWrite(3, LOW);</w:t>
-      </w:r>
-    </w:p>
-    <w:p>
-      <w:r>
-        <w:t xml:space="preserve">      digitalWrite(7, HIGH);</w:t>
-      </w:r>
-    </w:p>
-    <w:p>
-      <w:r>
-        <w:t xml:space="preserve">      delay(200);</w:t>
-      </w:r>
-    </w:p>
-    <w:p>
-      <w:r>
-        <w:t xml:space="preserve">      digitalWrite(7, LOW);</w:t>
-      </w:r>
-    </w:p>
-    <w:p>
-      <w:r>
-        <w:t xml:space="preserve">      digitalWrite(1, HIGH);</w:t>
-      </w:r>
-    </w:p>
-    <w:p>
-      <w:r>
-        <w:t xml:space="preserve">      delay(200);</w:t>
-      </w:r>
-    </w:p>
-    <w:p>
-      <w:r>
-        <w:lastRenderedPageBreak/>
-        <w:t xml:space="preserve">      digitalWrite(1, LOW);</w:t>
-      </w:r>
-    </w:p>
-    <w:p>
-      <w:r>
-        <w:t xml:space="preserve">      digitalWrite(4, HIGH);</w:t>
-      </w:r>
-    </w:p>
-    <w:p>
-      <w:r>
-        <w:t xml:space="preserve">      delay(200);</w:t>
-      </w:r>
-    </w:p>
-    <w:p>
-      <w:r>
-        <w:t xml:space="preserve">      digitalWrite(4, LOW);</w:t>
-      </w:r>
-    </w:p>
-    <w:p>
-      <w:r>
-        <w:t xml:space="preserve">      }</w:t>
-      </w:r>
-    </w:p>
-    <w:p/>
-    <w:p>
-      <w:r>
-        <w:t xml:space="preserve">      for(int i = 0; i &lt; 2; i++) { //Counter-clockwise</w:t>
-      </w:r>
-    </w:p>
-    <w:p>
-      <w:r>
-        <w:t xml:space="preserve">      digitalWrite(3, HIGH);</w:t>
-      </w:r>
-    </w:p>
-    <w:p>
-      <w:r>
-        <w:t xml:space="preserve">      delay(200);</w:t>
-      </w:r>
-    </w:p>
-    <w:p>
-      <w:r>
-        <w:t xml:space="preserve">      digitalWrite(3, LOW);</w:t>
-      </w:r>
-    </w:p>
-    <w:p>
-      <w:r>
-        <w:t xml:space="preserve">      digitalWrite(4, HIGH);</w:t>
-      </w:r>
-    </w:p>
-    <w:p>
-      <w:r>
-        <w:t xml:space="preserve">      delay(200);</w:t>
-      </w:r>
-    </w:p>
-    <w:p>
-      <w:r>
-        <w:t xml:space="preserve">      digitalWrite(4, LOW);</w:t>
-      </w:r>
-    </w:p>
-    <w:p>
-      <w:r>
-        <w:t xml:space="preserve">      digitalWrite(1, HIGH);</w:t>
-      </w:r>
-    </w:p>
-    <w:p>
-      <w:r>
-        <w:t xml:space="preserve">      delay(200);</w:t>
-      </w:r>
-    </w:p>
-    <w:p>
-      <w:r>
-        <w:t xml:space="preserve">      digitalWrite(1, LOW);</w:t>
-      </w:r>
-    </w:p>
-    <w:p>
-      <w:r>
-        <w:t xml:space="preserve">      digitalWrite(7, HIGH);</w:t>
-      </w:r>
-    </w:p>
-    <w:p>
-      <w:r>
-        <w:t xml:space="preserve">      delay(200);</w:t>
-      </w:r>
-    </w:p>
-    <w:p>
-      <w:r>
-        <w:t xml:space="preserve">      digitalWrite(7, LOW);</w:t>
-      </w:r>
-    </w:p>
-    <w:p>
-      <w:r>
-        <w:t xml:space="preserve">        }</w:t>
-      </w:r>
-    </w:p>
-    <w:p>
-      <w:r>
-        <w:t xml:space="preserve">  }</w:t>
-      </w:r>
-    </w:p>
-    <w:p/>
-    <w:p>
-      <w:r>
-        <w:t>void Christmas(){</w:t>
-      </w:r>
-    </w:p>
-    <w:p>
-      <w:r>
-        <w:t>const int arraySize=4;</w:t>
-      </w:r>
-    </w:p>
-    <w:p>
-      <w:r>
-        <w:t>int pins[arraySize]={4,3,7,1};</w:t>
-      </w:r>
-    </w:p>
-    <w:p>
-      <w:r>
-        <w:t xml:space="preserve">      for(int i=0;i&lt;4;i++)</w:t>
-      </w:r>
-    </w:p>
-    <w:p>
-      <w:r>
-        <w:t xml:space="preserve">      {</w:t>
-      </w:r>
-    </w:p>
-    <w:p>
-      <w:r>
-        <w:t xml:space="preserve">        digitalWrite(pins[i],HIGH);</w:t>
-      </w:r>
-    </w:p>
-    <w:p>
-      <w:r>
-        <w:t xml:space="preserve">        delay(200);</w:t>
-      </w:r>
-    </w:p>
-    <w:p>
-      <w:r>
-        <w:lastRenderedPageBreak/>
-        <w:t xml:space="preserve">      }</w:t>
-      </w:r>
-    </w:p>
-    <w:p>
-      <w:r>
-        <w:t xml:space="preserve">      for(int i=0;i&lt;4;i++)</w:t>
-      </w:r>
-    </w:p>
-    <w:p>
-      <w:r>
-        <w:t xml:space="preserve">      {</w:t>
-      </w:r>
-    </w:p>
-    <w:p>
-      <w:r>
-        <w:t xml:space="preserve">        digitalWrite(pins[i],LOW);</w:t>
-      </w:r>
-    </w:p>
-    <w:p>
-      <w:r>
-        <w:t xml:space="preserve">        delay(200);</w:t>
-      </w:r>
-    </w:p>
-    <w:p>
-      <w:r>
-        <w:t xml:space="preserve">      } </w:t>
-      </w:r>
-    </w:p>
-    <w:p>
-      <w:r>
-        <w:t>}</w:t>
-      </w:r>
-    </w:p>
-    <w:p/>
-    <w:p>
-      <w:r>
-        <w:t>void loop() {</w:t>
-      </w:r>
-    </w:p>
-    <w:p>
-      <w:r>
-        <w:t xml:space="preserve">  buttonState = digitalRead(buttonPin);</w:t>
-      </w:r>
-    </w:p>
-    <w:p>
-      <w:r>
-        <w:t xml:space="preserve">  if(buttonState==HIGH){</w:t>
-      </w:r>
-    </w:p>
-    <w:p>
-      <w:r>
-        <w:t xml:space="preserve">    counter++;</w:t>
-      </w:r>
-    </w:p>
-    <w:p>
-      <w:r>
-        <w:t xml:space="preserve">    if(counter&gt;2){</w:t>
-      </w:r>
-    </w:p>
-    <w:p>
-      <w:r>
-        <w:t xml:space="preserve">      counter=0;</w:t>
-      </w:r>
-    </w:p>
-    <w:p>
-      <w:r>
-        <w:t xml:space="preserve">     }</w:t>
-      </w:r>
-    </w:p>
-    <w:p>
-      <w:r>
-        <w:t xml:space="preserve">   }</w:t>
-      </w:r>
-    </w:p>
-    <w:p>
-      <w:r>
-        <w:t xml:space="preserve">  if(counter==0){</w:t>
+        <w:t xml:space="preserve">  if(counter==2){</w:t>
       </w:r>
     </w:p>
     <w:p>
@@ -513,27 +753,12 @@
     </w:p>
     <w:p>
       <w:r>
-        <w:t xml:space="preserve">  if(counter==1){</w:t>
-      </w:r>
-    </w:p>
-    <w:p>
-      <w:r>
-        <w:t xml:space="preserve">     ClockwiseAndCounterClockwise();</w:t>
-      </w:r>
-    </w:p>
-    <w:p>
-      <w:r>
-        <w:t xml:space="preserve">    }</w:t>
-      </w:r>
-    </w:p>
-    <w:p>
-      <w:r>
-        <w:t xml:space="preserve">  if(counter==2){</w:t>
-      </w:r>
-    </w:p>
-    <w:p>
-      <w:r>
-        <w:t xml:space="preserve">     Christmas();</w:t>
+        <w:t xml:space="preserve">   if(counter==3){</w:t>
+      </w:r>
+    </w:p>
+    <w:p>
+      <w:r>
+        <w:t xml:space="preserve">     Lightnings();</w:t>
       </w:r>
     </w:p>
     <w:p>

</xml_diff>